<commit_message>
aansluitingsdiagram en kleine aanpassingen documentatie
</commit_message>
<xml_diff>
--- a/documentatie/onderzoeksplan robotarm.docx
+++ b/documentatie/onderzoeksplan robotarm.docx
@@ -6,9 +6,19 @@
       <w:pPr>
         <w:spacing w:after="0"/>
       </w:pPr>
-      <w:r>
-        <w:t>Onderzoeksplan robotarm</w:t>
-      </w:r>
+      <w:proofErr w:type="spellStart"/>
+      <w:r>
+        <w:t>Onderzoeksplan</w:t>
+      </w:r>
+      <w:proofErr w:type="spellEnd"/>
+      <w:r>
+        <w:t xml:space="preserve"> </w:t>
+      </w:r>
+      <w:proofErr w:type="spellStart"/>
+      <w:r>
+        <w:t>robotarm</w:t>
+      </w:r>
+      <w:proofErr w:type="spellEnd"/>
     </w:p>
     <w:p>
       <w:pPr>
@@ -40,7 +50,21 @@
         <w:rPr>
           <w:lang w:val="nl-NL"/>
         </w:rPr>
-        <w:t>Owi-535 / Velleman KSR10</w:t>
+        <w:t xml:space="preserve">Owi-535 / </w:t>
+      </w:r>
+      <w:proofErr w:type="spellStart"/>
+      <w:r>
+        <w:rPr>
+          <w:lang w:val="nl-NL"/>
+        </w:rPr>
+        <w:t>Velleman</w:t>
+      </w:r>
+      <w:proofErr w:type="spellEnd"/>
+      <w:r>
+        <w:rPr>
+          <w:lang w:val="nl-NL"/>
+        </w:rPr>
+        <w:t xml:space="preserve"> KSR10</w:t>
       </w:r>
     </w:p>
     <w:p>
@@ -79,7 +103,35 @@
         <w:rPr>
           <w:lang w:val="nl-NL"/>
         </w:rPr>
-        <w:t>De robotarm moet obgebouwd worden, maar de testarm was al opgebouwd</w:t>
+        <w:t xml:space="preserve">De robotarm moet </w:t>
+      </w:r>
+      <w:proofErr w:type="spellStart"/>
+      <w:r>
+        <w:rPr>
+          <w:lang w:val="nl-NL"/>
+        </w:rPr>
+        <w:t>obgebouwd</w:t>
+      </w:r>
+      <w:proofErr w:type="spellEnd"/>
+      <w:r>
+        <w:rPr>
+          <w:lang w:val="nl-NL"/>
+        </w:rPr>
+        <w:t xml:space="preserve"> worden, maar de </w:t>
+      </w:r>
+      <w:proofErr w:type="spellStart"/>
+      <w:r>
+        <w:rPr>
+          <w:lang w:val="nl-NL"/>
+        </w:rPr>
+        <w:t>testarm</w:t>
+      </w:r>
+      <w:proofErr w:type="spellEnd"/>
+      <w:r>
+        <w:rPr>
+          <w:lang w:val="nl-NL"/>
+        </w:rPr>
+        <w:t xml:space="preserve"> was al opgebouwd</w:t>
       </w:r>
     </w:p>
     <w:p>
@@ -258,19 +310,53 @@
         <w:rPr>
           <w:lang w:val="nl-NL"/>
         </w:rPr>
-        <w:t>Deze pins zouden via H-bruggen</w:t>
-      </w:r>
-      <w:r>
-        <w:rPr>
-          <w:lang w:val="nl-NL"/>
-        </w:rPr>
-        <w:t xml:space="preserve"> (of meerdere mosfets, zoals te zien is op figuur 3)</w:t>
+        <w:t xml:space="preserve">Deze </w:t>
+      </w:r>
+      <w:proofErr w:type="spellStart"/>
+      <w:r>
+        <w:rPr>
+          <w:lang w:val="nl-NL"/>
+        </w:rPr>
+        <w:t>pins</w:t>
+      </w:r>
+      <w:proofErr w:type="spellEnd"/>
+      <w:r>
+        <w:rPr>
+          <w:lang w:val="nl-NL"/>
+        </w:rPr>
+        <w:t xml:space="preserve"> zouden via H-bruggen</w:t>
+      </w:r>
+      <w:r>
+        <w:rPr>
+          <w:lang w:val="nl-NL"/>
+        </w:rPr>
+        <w:t xml:space="preserve"> (of meerdere </w:t>
+      </w:r>
+      <w:proofErr w:type="spellStart"/>
+      <w:r>
+        <w:rPr>
+          <w:lang w:val="nl-NL"/>
+        </w:rPr>
+        <w:t>mosfets</w:t>
+      </w:r>
+      <w:proofErr w:type="spellEnd"/>
+      <w:r>
+        <w:rPr>
+          <w:lang w:val="nl-NL"/>
+        </w:rPr>
+        <w:t>, zoals te zien is op figuur 3)</w:t>
       </w:r>
       <w:r>
         <w:rPr>
           <w:lang w:val="nl-NL"/>
         </w:rPr>
         <w:t xml:space="preserve"> op de pi aangesloten moeten worden.</w:t>
+      </w:r>
+      <w:r>
+        <w:rPr>
+          <w:lang w:val="nl-NL"/>
+        </w:rPr>
+        <w:t xml:space="preserve"> Bij nader inzien werkt het ontwerp van figuur 3 niet.</w:t>
       </w:r>
     </w:p>
     <w:p>
@@ -387,7 +473,21 @@
         <w:rPr>
           <w:lang w:val="nl-NL"/>
         </w:rPr>
-        <w:t>Is er een pythonlibrary beschikbaar voor het besturen van de robotarm?</w:t>
+        <w:t xml:space="preserve">Is er een </w:t>
+      </w:r>
+      <w:proofErr w:type="spellStart"/>
+      <w:r>
+        <w:rPr>
+          <w:lang w:val="nl-NL"/>
+        </w:rPr>
+        <w:t>pythonlibrary</w:t>
+      </w:r>
+      <w:proofErr w:type="spellEnd"/>
+      <w:r>
+        <w:rPr>
+          <w:lang w:val="nl-NL"/>
+        </w:rPr>
+        <w:t xml:space="preserve"> beschikbaar voor het besturen van de robotarm?</w:t>
       </w:r>
     </w:p>
     <w:p>
@@ -459,10 +559,50 @@
         <w:rPr>
           <w:lang w:val="nl-NL"/>
         </w:rPr>
-        <w:t>In combinatie met de pygame (pgzero) library is de robotarm makkelijk aan te sturen via het toetsenbord.</w:t>
-      </w:r>
-      <w:bookmarkStart w:id="0" w:name="_GoBack"/>
-      <w:bookmarkEnd w:id="0"/>
+        <w:t xml:space="preserve">In combinatie met de </w:t>
+      </w:r>
+      <w:proofErr w:type="spellStart"/>
+      <w:r>
+        <w:rPr>
+          <w:lang w:val="nl-NL"/>
+        </w:rPr>
+        <w:t>pygame</w:t>
+      </w:r>
+      <w:proofErr w:type="spellEnd"/>
+      <w:r>
+        <w:rPr>
+          <w:lang w:val="nl-NL"/>
+        </w:rPr>
+        <w:t xml:space="preserve"> (</w:t>
+      </w:r>
+      <w:proofErr w:type="spellStart"/>
+      <w:r>
+        <w:rPr>
+          <w:lang w:val="nl-NL"/>
+        </w:rPr>
+        <w:t>pgzero</w:t>
+      </w:r>
+      <w:proofErr w:type="spellEnd"/>
+      <w:r>
+        <w:rPr>
+          <w:lang w:val="nl-NL"/>
+        </w:rPr>
+        <w:t xml:space="preserve">) </w:t>
+      </w:r>
+      <w:proofErr w:type="spellStart"/>
+      <w:r>
+        <w:rPr>
+          <w:lang w:val="nl-NL"/>
+        </w:rPr>
+        <w:t>library</w:t>
+      </w:r>
+      <w:proofErr w:type="spellEnd"/>
+      <w:r>
+        <w:rPr>
+          <w:lang w:val="nl-NL"/>
+        </w:rPr>
+        <w:t xml:space="preserve"> is de robotarm makkelijk aan te sturen via het toetsenbord.</w:t>
+      </w:r>
     </w:p>
     <w:p>
       <w:pPr>
@@ -480,7 +620,35 @@
         <w:rPr>
           <w:lang w:val="nl-NL"/>
         </w:rPr>
-        <w:t>Zo niet, is er dan een library beschikbaar in een andere taal die geport kan worden naar python?</w:t>
+        <w:t xml:space="preserve">Zo niet, is er dan een </w:t>
+      </w:r>
+      <w:proofErr w:type="spellStart"/>
+      <w:r>
+        <w:rPr>
+          <w:lang w:val="nl-NL"/>
+        </w:rPr>
+        <w:t>library</w:t>
+      </w:r>
+      <w:proofErr w:type="spellEnd"/>
+      <w:r>
+        <w:rPr>
+          <w:lang w:val="nl-NL"/>
+        </w:rPr>
+        <w:t xml:space="preserve"> beschikbaar in een andere taal die </w:t>
+      </w:r>
+      <w:proofErr w:type="spellStart"/>
+      <w:r>
+        <w:rPr>
+          <w:lang w:val="nl-NL"/>
+        </w:rPr>
+        <w:t>geport</w:t>
+      </w:r>
+      <w:proofErr w:type="spellEnd"/>
+      <w:r>
+        <w:rPr>
+          <w:lang w:val="nl-NL"/>
+        </w:rPr>
+        <w:t xml:space="preserve"> kan worden naar python?</w:t>
       </w:r>
     </w:p>
     <w:p>
@@ -509,7 +677,21 @@
         <w:rPr>
           <w:lang w:val="nl-NL"/>
         </w:rPr>
-        <w:t>gebruikt de normale pin-out, Arduino.</w:t>
+        <w:t xml:space="preserve">gebruikt de normale pin-out, </w:t>
+      </w:r>
+      <w:proofErr w:type="spellStart"/>
+      <w:r>
+        <w:rPr>
+          <w:lang w:val="nl-NL"/>
+        </w:rPr>
+        <w:t>Arduino</w:t>
+      </w:r>
+      <w:proofErr w:type="spellEnd"/>
+      <w:r>
+        <w:rPr>
+          <w:lang w:val="nl-NL"/>
+        </w:rPr>
+        <w:t>.</w:t>
       </w:r>
     </w:p>
     <w:p>
@@ -528,7 +710,35 @@
         <w:rPr>
           <w:lang w:val="nl-NL"/>
         </w:rPr>
-        <w:t>Hoeveel volt/ampere vraagt de robotarm? Kan deze zonder moeite op de pins van de pi aangesloten worden?</w:t>
+        <w:t>Hoeveel volt/</w:t>
+      </w:r>
+      <w:proofErr w:type="spellStart"/>
+      <w:r>
+        <w:rPr>
+          <w:lang w:val="nl-NL"/>
+        </w:rPr>
+        <w:t>ampere</w:t>
+      </w:r>
+      <w:proofErr w:type="spellEnd"/>
+      <w:r>
+        <w:rPr>
+          <w:lang w:val="nl-NL"/>
+        </w:rPr>
+        <w:t xml:space="preserve"> vraagt de robotarm? Kan deze zonder moeite op de </w:t>
+      </w:r>
+      <w:proofErr w:type="spellStart"/>
+      <w:r>
+        <w:rPr>
+          <w:lang w:val="nl-NL"/>
+        </w:rPr>
+        <w:t>pins</w:t>
+      </w:r>
+      <w:proofErr w:type="spellEnd"/>
+      <w:r>
+        <w:rPr>
+          <w:lang w:val="nl-NL"/>
+        </w:rPr>
+        <w:t xml:space="preserve"> van de pi aangesloten worden?</w:t>
       </w:r>
     </w:p>
     <w:p>
@@ -653,19 +863,55 @@
         <w:rPr>
           <w:lang w:val="nl-NL"/>
         </w:rPr>
-        <w:t>Zoals eerder vermeld is er een h-brug</w:t>
-      </w:r>
-      <w:r>
-        <w:rPr>
-          <w:lang w:val="nl-NL"/>
-        </w:rPr>
-        <w:t xml:space="preserve"> (of mosfets)</w:t>
-      </w:r>
-      <w:r>
-        <w:rPr>
-          <w:lang w:val="nl-NL"/>
-        </w:rPr>
-        <w:t xml:space="preserve"> nodig om een motor op de pins van de pi aan te sluiten.</w:t>
+        <w:t xml:space="preserve">Zoals eerder vermeld is er een </w:t>
+      </w:r>
+      <w:proofErr w:type="spellStart"/>
+      <w:r>
+        <w:rPr>
+          <w:lang w:val="nl-NL"/>
+        </w:rPr>
+        <w:t>h-brug</w:t>
+      </w:r>
+      <w:proofErr w:type="spellEnd"/>
+      <w:r>
+        <w:rPr>
+          <w:lang w:val="nl-NL"/>
+        </w:rPr>
+        <w:t xml:space="preserve"> (of </w:t>
+      </w:r>
+      <w:proofErr w:type="spellStart"/>
+      <w:r>
+        <w:rPr>
+          <w:lang w:val="nl-NL"/>
+        </w:rPr>
+        <w:t>mosfets</w:t>
+      </w:r>
+      <w:proofErr w:type="spellEnd"/>
+      <w:r>
+        <w:rPr>
+          <w:lang w:val="nl-NL"/>
+        </w:rPr>
+        <w:t>)</w:t>
+      </w:r>
+      <w:r>
+        <w:rPr>
+          <w:lang w:val="nl-NL"/>
+        </w:rPr>
+        <w:t xml:space="preserve"> nodig om een motor op de </w:t>
+      </w:r>
+      <w:proofErr w:type="spellStart"/>
+      <w:r>
+        <w:rPr>
+          <w:lang w:val="nl-NL"/>
+        </w:rPr>
+        <w:t>pins</w:t>
+      </w:r>
+      <w:proofErr w:type="spellEnd"/>
+      <w:r>
+        <w:rPr>
+          <w:lang w:val="nl-NL"/>
+        </w:rPr>
+        <w:t xml:space="preserve"> van de pi aan te sluiten.</w:t>
       </w:r>
     </w:p>
     <w:p>
@@ -684,8 +930,16 @@
         <w:rPr>
           <w:lang w:val="nl-NL"/>
         </w:rPr>
-        <w:t>Zijn er drivers beschikbaar voor windows</w:t>
-      </w:r>
+        <w:t xml:space="preserve">Zijn er drivers beschikbaar voor </w:t>
+      </w:r>
+      <w:proofErr w:type="spellStart"/>
+      <w:r>
+        <w:rPr>
+          <w:lang w:val="nl-NL"/>
+        </w:rPr>
+        <w:t>windows</w:t>
+      </w:r>
+      <w:proofErr w:type="spellEnd"/>
       <w:r>
         <w:rPr>
           <w:lang w:val="nl-NL"/>
@@ -704,7 +958,21 @@
         <w:rPr>
           <w:lang w:val="nl-NL"/>
         </w:rPr>
-        <w:t>Er zijn drivers beschikbaar, maar ze werken niet op windows 10:</w:t>
+        <w:t xml:space="preserve">Er zijn drivers beschikbaar, maar ze werken niet op </w:t>
+      </w:r>
+      <w:proofErr w:type="spellStart"/>
+      <w:r>
+        <w:rPr>
+          <w:lang w:val="nl-NL"/>
+        </w:rPr>
+        <w:t>windows</w:t>
+      </w:r>
+      <w:proofErr w:type="spellEnd"/>
+      <w:r>
+        <w:rPr>
+          <w:lang w:val="nl-NL"/>
+        </w:rPr>
+        <w:t xml:space="preserve"> 10:</w:t>
       </w:r>
       <w:r>
         <w:rPr>
@@ -820,13 +1088,123 @@
       <w:pPr>
         <w:pStyle w:val="Caption"/>
       </w:pPr>
-      <w:r>
-        <w:t xml:space="preserve">Figure </w:t>
+      <w:proofErr w:type="spellStart"/>
+      <w:r>
+        <w:t>Figu</w:t>
+      </w:r>
+      <w:r>
+        <w:t>ur</w:t>
+      </w:r>
+      <w:proofErr w:type="spellEnd"/>
+      <w:r>
+        <w:t xml:space="preserve"> </w:t>
+      </w:r>
+      <w:r>
+        <w:t>3</w:t>
+      </w:r>
+      <w:r>
+        <w:t xml:space="preserve">, </w:t>
+      </w:r>
+      <w:proofErr w:type="spellStart"/>
+      <w:r>
+        <w:t>aansluiting</w:t>
+      </w:r>
+      <w:proofErr w:type="spellEnd"/>
+      <w:r>
+        <w:t xml:space="preserve"> met </w:t>
+      </w:r>
+      <w:proofErr w:type="spellStart"/>
+      <w:r>
+        <w:t>mosfets</w:t>
+      </w:r>
+      <w:proofErr w:type="spellEnd"/>
+    </w:p>
+    <w:p>
+      <w:pPr>
+        <w:keepNext/>
+      </w:pPr>
+      <w:r>
+        <w:rPr>
+          <w:noProof/>
+        </w:rPr>
+        <w:drawing>
+          <wp:inline distT="0" distB="0" distL="0" distR="0" wp14:anchorId="2583AB64" wp14:editId="71511536">
+            <wp:extent cx="3619500" cy="1895475"/>
+            <wp:effectExtent l="0" t="0" r="0" b="9525"/>
+            <wp:docPr id="5" name="Picture 5"/>
+            <wp:cNvGraphicFramePr>
+              <a:graphicFrameLocks xmlns:a="http://schemas.openxmlformats.org/drawingml/2006/main" noChangeAspect="1"/>
+            </wp:cNvGraphicFramePr>
+            <a:graphic xmlns:a="http://schemas.openxmlformats.org/drawingml/2006/main">
+              <a:graphicData uri="http://schemas.openxmlformats.org/drawingml/2006/picture">
+                <pic:pic xmlns:pic="http://schemas.openxmlformats.org/drawingml/2006/picture">
+                  <pic:nvPicPr>
+                    <pic:cNvPr id="0" name="Picture 3"/>
+                    <pic:cNvPicPr>
+                      <a:picLocks noChangeAspect="1" noChangeArrowheads="1"/>
+                    </pic:cNvPicPr>
+                  </pic:nvPicPr>
+                  <pic:blipFill>
+                    <a:blip r:embed="rId16">
+                      <a:extLst>
+                        <a:ext uri="{28A0092B-C50C-407E-A947-70E740481C1C}">
+                          <a14:useLocalDpi xmlns:a14="http://schemas.microsoft.com/office/drawing/2010/main" val="0"/>
+                        </a:ext>
+                      </a:extLst>
+                    </a:blip>
+                    <a:srcRect/>
+                    <a:stretch>
+                      <a:fillRect/>
+                    </a:stretch>
+                  </pic:blipFill>
+                  <pic:spPr bwMode="auto">
+                    <a:xfrm>
+                      <a:off x="0" y="0"/>
+                      <a:ext cx="3619500" cy="1895475"/>
+                    </a:xfrm>
+                    <a:prstGeom prst="rect">
+                      <a:avLst/>
+                    </a:prstGeom>
+                    <a:noFill/>
+                    <a:ln>
+                      <a:noFill/>
+                    </a:ln>
+                  </pic:spPr>
+                </pic:pic>
+              </a:graphicData>
+            </a:graphic>
+          </wp:inline>
+        </w:drawing>
+      </w:r>
+    </w:p>
+    <w:p>
+      <w:pPr>
+        <w:pStyle w:val="Caption"/>
+        <w:rPr>
+          <w:lang w:val="nl-NL"/>
+        </w:rPr>
+      </w:pPr>
+      <w:proofErr w:type="spellStart"/>
+      <w:r>
+        <w:rPr>
+          <w:lang w:val="nl-NL"/>
+        </w:rPr>
+        <w:t>Figure</w:t>
+      </w:r>
+      <w:proofErr w:type="spellEnd"/>
+      <w:r>
+        <w:rPr>
+          <w:lang w:val="nl-NL"/>
+        </w:rPr>
+        <w:t xml:space="preserve"> </w:t>
       </w:r>
       <w:r>
         <w:fldChar w:fldCharType="begin"/>
       </w:r>
       <w:r>
+        <w:rPr>
+          <w:lang w:val="nl-NL"/>
+        </w:rPr>
         <w:instrText xml:space="preserve"> SEQ Figure \* ARABIC </w:instrText>
       </w:r>
       <w:r>
@@ -835,18 +1213,21 @@
       <w:r>
         <w:rPr>
           <w:noProof/>
+          <w:lang w:val="nl-NL"/>
         </w:rPr>
         <w:t>1</w:t>
       </w:r>
       <w:r>
-        <w:rPr>
-          <w:noProof/>
-        </w:rPr>
         <w:fldChar w:fldCharType="end"/>
       </w:r>
       <w:r>
-        <w:t>, aansluiting met mosfets</w:t>
-      </w:r>
+        <w:rPr>
+          <w:lang w:val="nl-NL"/>
+        </w:rPr>
+        <w:t>, van https://webshop.domoticx.nl/index.php?route=product/product&amp;product_id=2726</w:t>
+      </w:r>
+      <w:bookmarkStart w:id="0" w:name="_GoBack"/>
+      <w:bookmarkEnd w:id="0"/>
     </w:p>
     <w:p>
       <w:pPr>
@@ -878,7 +1259,7 @@
                     </pic:cNvPicPr>
                   </pic:nvPicPr>
                   <pic:blipFill>
-                    <a:blip r:embed="rId16">
+                    <a:blip r:embed="rId17">
                       <a:extLst>
                         <a:ext uri="{28A0092B-C50C-407E-A947-70E740481C1C}">
                           <a14:useLocalDpi xmlns:a14="http://schemas.microsoft.com/office/drawing/2010/main" val="0"/>

</xml_diff>